<commit_message>
Implementing Anitra's edits to the cover letter
</commit_message>
<xml_diff>
--- a/manuscript/coverletter.docx
+++ b/manuscript/coverletter.docx
@@ -7,7 +7,14 @@
         <w:t>July 27, 2023</w:t>
       </w:r>
     </w:p>
-    <w:p/>
+    <w:p>
+      <w:pPr>
+        <w:rPr>
+          <w:sz w:val="12"/>
+          <w:szCs w:val="12"/>
+        </w:rPr>
+      </w:pPr>
+    </w:p>
     <w:p>
       <w:r>
         <w:t>University of Washington</w:t>
@@ -39,7 +46,14 @@
         <w:t>Phone: (206) 221-6748</w:t>
       </w:r>
     </w:p>
-    <w:p/>
+    <w:p>
+      <w:pPr>
+        <w:rPr>
+          <w:sz w:val="12"/>
+          <w:szCs w:val="12"/>
+        </w:rPr>
+      </w:pPr>
+    </w:p>
     <w:p>
       <w:r>
         <w:t>Dear Editors of BMC Bioinformatics,</w:t>
@@ -50,13 +64,7 @@
         <w:ind w:firstLine="720"/>
       </w:pPr>
       <w:r>
-        <w:t xml:space="preserve">On behalf of all co-authors and myself, I submit </w:t>
-      </w:r>
-      <w:r>
-        <w:t xml:space="preserve">for </w:t>
-      </w:r>
-      <w:r>
-        <w:t>publication consideration a manuscript entitled “</w:t>
+        <w:t>On behalf of all co-authors and myself, I submit a manuscript entitled “</w:t>
       </w:r>
       <w:r>
         <w:t xml:space="preserve">Picky with </w:t>
@@ -70,7 +78,16 @@
         <w:t>: assessing chromatographic peak quality with simple metrics in metabolomics</w:t>
       </w:r>
       <w:r>
-        <w:t>”.</w:t>
+        <w:t>”</w:t>
+      </w:r>
+      <w:r>
+        <w:t xml:space="preserve"> </w:t>
+      </w:r>
+      <w:r>
+        <w:t>for consideration to be published in BMC Bioinformatics</w:t>
+      </w:r>
+      <w:r>
+        <w:t>.</w:t>
       </w:r>
     </w:p>
     <w:p>
@@ -86,7 +103,19 @@
       </w:r>
       <w:proofErr w:type="spellEnd"/>
       <w:r>
-        <w:t xml:space="preserve"> continues to represent a bottleneck in automated and untargeted LC-MS workflows. The noisy signals produced by the instrument make this a difficult problem requiring extensive manual curation of the resulting dataset and tradeoffs between false positives (noise features included as real signal) and false negatives (real signal missed). Compounding this problem is a </w:t>
+        <w:t xml:space="preserve"> continues to represent a bottleneck in automated and untargeted </w:t>
+      </w:r>
+      <w:r>
+        <w:t>liquid chromatography-mass spectrometry</w:t>
+      </w:r>
+      <w:r>
+        <w:t xml:space="preserve"> workflows. The noisy signals produced by </w:t>
+      </w:r>
+      <w:r>
+        <w:t xml:space="preserve">mass spectrometers </w:t>
+      </w:r>
+      <w:r>
+        <w:t xml:space="preserve">make this a difficult problem requiring extensive manual curation of the resulting dataset and tradeoffs between false positives (noise features included as real signal) and false negatives (real signal missed). Compounding this problem is a </w:t>
       </w:r>
       <w:r>
         <w:t>wealth of heuristic metrics of peak quality and a lack of comprehensive testing, especially in atypical environments. This manuscript attempts to fill this gap in knowledge by presenting two fully-labelled oceanographic LC-MS datasets that are then used to test a variety of quality metrics and regression algorithms. We find that complex linear models and simple machine-learning techniques typically overfit on training data and extrapolate poorly to novel datasets, but that a simple two-parameter logistic model based on our novel, intuitive metrics can reduce the proportion of false positives from &gt;</w:t>
@@ -146,7 +175,14 @@
         <w:t>.</w:t>
       </w:r>
     </w:p>
-    <w:p/>
+    <w:p>
+      <w:pPr>
+        <w:rPr>
+          <w:sz w:val="12"/>
+          <w:szCs w:val="12"/>
+        </w:rPr>
+      </w:pPr>
+    </w:p>
     <w:p>
       <w:r>
         <w:t>Thank you for your consideration,</w:t>
@@ -216,7 +252,16 @@
     </w:p>
     <w:p>
       <w:r>
-        <w:t>Professor, University of Washington</w:t>
+        <w:t xml:space="preserve">Calvin </w:t>
+      </w:r>
+      <w:r>
+        <w:t>Professor</w:t>
+      </w:r>
+      <w:r>
+        <w:t xml:space="preserve"> in Oceanography</w:t>
+      </w:r>
+      <w:r>
+        <w:t>, University of Washington</w:t>
       </w:r>
     </w:p>
     <w:p>
@@ -957,6 +1002,23 @@
       <w:shd w:val="clear" w:color="auto" w:fill="E1DFDD"/>
     </w:rPr>
   </w:style>
+  <w:style w:type="paragraph" w:styleId="Revision">
+    <w:name w:val="Revision"/>
+    <w:hidden/>
+    <w:uiPriority w:val="99"/>
+    <w:semiHidden/>
+    <w:rsid w:val="00847E7C"/>
+    <w:pPr>
+      <w:spacing w:after="0" w:line="240" w:lineRule="auto"/>
+    </w:pPr>
+    <w:rPr>
+      <w:rFonts w:ascii="Times New Roman" w:hAnsi="Times New Roman" w:cs="Times New Roman"/>
+      <w:kern w:val="0"/>
+      <w:sz w:val="24"/>
+      <w:szCs w:val="24"/>
+      <w14:ligatures w14:val="none"/>
+    </w:rPr>
+  </w:style>
 </w:styles>
 </file>
 

</xml_diff>